<commit_message>
PartB: Reverted to rotating cursor implementation.
</commit_message>
<xml_diff>
--- a/ΠαναγιώτηςΚρεμμύδας1435.docx
+++ b/ΠαναγιώτηςΚρεμμύδας1435.docx
@@ -313,19 +313,7 @@
         <w:rPr>
           <w:sz w:val="24"/>
         </w:rPr>
-        <w:t>S</w:t>
-      </w:r>
-      <w:r>
-        <w:rPr>
-          <w:sz w:val="24"/>
-        </w:rPr>
-        <w:t>end</w:t>
-      </w:r>
-      <w:r>
-        <w:rPr>
-          <w:sz w:val="24"/>
-        </w:rPr>
-        <w:t>s</w:t>
+        <w:t>Sends</w:t>
       </w:r>
       <w:r>
         <w:rPr>
@@ -457,13 +445,7 @@
         <w:rPr>
           <w:sz w:val="24"/>
         </w:rPr>
-        <w:t>Implementation of a Liquid Crystal Display driver. The goal is to experiment with the various functions of the Spartan3E's onboard LCD</w:t>
-      </w:r>
-      <w:r>
-        <w:rPr>
-          <w:sz w:val="24"/>
-        </w:rPr>
-        <w:t>.</w:t>
+        <w:t>Implementation of a Liquid Crystal Display driver. The goal is to experiment with the various functions of the Spartan3E's onboard LCD.</w:t>
       </w:r>
     </w:p>
     <w:p>
@@ -724,13 +706,7 @@
         <w:rPr>
           <w:sz w:val="24"/>
         </w:rPr>
-        <w:t xml:space="preserve"> to the LCD are taking place by initializing the LCD_RS, LCD_RW, and SF_D[11:8] signals at least</w:t>
-      </w:r>
-      <w:r>
-        <w:rPr>
-          <w:sz w:val="24"/>
-        </w:rPr>
-        <w:t xml:space="preserve"> 40 ns before the LCD_E</w:t>
+        <w:t xml:space="preserve"> to the LCD are taking place by initializing the LCD_RS, LCD_RW, and SF_D[11:8] signals at least 40 ns before the LCD_E</w:t>
       </w:r>
       <w:r>
         <w:rPr>
@@ -869,13 +845,7 @@
         <w:rPr>
           <w:sz w:val="24"/>
         </w:rPr>
-        <w:t>:</w:t>
-      </w:r>
-      <w:r>
-        <w:rPr>
-          <w:sz w:val="24"/>
-        </w:rPr>
-        <w:t xml:space="preserve"> Communication in</w:t>
+        <w:t>: Communication in</w:t>
       </w:r>
       <w:r>
         <w:rPr>
@@ -930,19 +900,7 @@
         <w:rPr>
           <w:sz w:val="24"/>
         </w:rPr>
-        <w:t xml:space="preserve"> </w:t>
-      </w:r>
-      <w:r>
-        <w:rPr>
-          <w:sz w:val="24"/>
-        </w:rPr>
-        <w:t xml:space="preserve">according to the </w:t>
-      </w:r>
-      <w:r>
-        <w:rPr>
-          <w:sz w:val="24"/>
-        </w:rPr>
-        <w:t xml:space="preserve">manufacturer’s </w:t>
+        <w:t xml:space="preserve"> according to the manufacturer’s </w:t>
       </w:r>
       <w:r>
         <w:rPr>
@@ -986,13 +944,7 @@
         <w:rPr>
           <w:sz w:val="24"/>
         </w:rPr>
-        <w:t xml:space="preserve"> </w:t>
-      </w:r>
-      <w:r>
-        <w:rPr>
-          <w:sz w:val="24"/>
-        </w:rPr>
-        <w:t>manufacturer’s</w:t>
+        <w:t xml:space="preserve"> manufacturer’s</w:t>
       </w:r>
       <w:r>
         <w:rPr>
@@ -1022,43 +974,11 @@
         <w:t>following delays:</w:t>
       </w:r>
       <w:r>
-        <w:t xml:space="preserve">  1us   </w:t>
-      </w:r>
-      <w:r>
-        <w:t>(transmision of the next 4bits)</w:t>
-      </w:r>
-      <w:r>
-        <w:t xml:space="preserve">,  </w:t>
-      </w:r>
-      <w:r>
-        <w:t xml:space="preserve">40us </w:t>
-      </w:r>
-      <w:r>
-        <w:tab/>
-      </w:r>
-      <w:r>
-        <w:t xml:space="preserve"> </w:t>
-      </w:r>
-      <w:r>
-        <w:t>(transmision of the next command)</w:t>
-      </w:r>
-      <w:r>
-        <w:t xml:space="preserve">, </w:t>
-      </w:r>
-      <w:r>
-        <w:t>15000us (display activation time)</w:t>
-      </w:r>
-      <w:r>
-        <w:t xml:space="preserve">, </w:t>
-      </w:r>
-      <w:r>
-        <w:t xml:space="preserve">1.64ms or 1s </w:t>
-      </w:r>
-      <w:r>
-        <w:t xml:space="preserve">depending on the  LCD_RS input </w:t>
-      </w:r>
-      <w:r>
-        <w:t>(Clear Dsiplay or Display refresh period)</w:t>
+        <w:t xml:space="preserve">  1us   (transmision of the next 4bits),  40us </w:t>
+      </w:r>
+      <w:r>
+        <w:tab/>
+        <w:t xml:space="preserve"> (transmision of the next command), 15000us (display activation time), 1.64ms or 1s depending on the  LCD_RS input (Clear Dsiplay or Display refresh period)</w:t>
       </w:r>
       <w:r>
         <w:tab/>
@@ -1132,10 +1052,7 @@
         <w:t>0</w:t>
       </w:r>
       <w:r>
-        <w:t>] UNMODULATED_DATA</w:t>
-      </w:r>
-      <w:r>
-        <w:t>:</w:t>
+        <w:t>] UNMODULATED_DATA:</w:t>
       </w:r>
       <w:r>
         <w:t xml:space="preserve"> {</w:t>
@@ -1178,10 +1095,16 @@
       </w:r>
     </w:p>
     <w:p>
+      <w:pPr>
+        <w:rPr>
+          <w:sz w:val="20"/>
+        </w:rPr>
+      </w:pPr>
       <w:hyperlink r:id="rId8" w:history="1">
         <w:r>
           <w:rPr>
             <w:rStyle w:val="Hyperlink"/>
+            <w:sz w:val="20"/>
           </w:rPr>
           <w:t>https://github.com/kmd178/Digital_Systems_lab4_LCD/tree/1c6729b569a659d839f0b7cd28ae04cb531f7ad7</w:t>
         </w:r>
@@ -1350,7 +1273,7 @@
           <w:b/>
         </w:rPr>
         <w:pict>
-          <v:shape id="_x0000_i1027" type="#_x0000_t75" style="width:467.55pt;height:210.4pt">
+          <v:shape id="_x0000_i1026" type="#_x0000_t75" style="width:467.55pt;height:210.4pt">
             <v:imagedata r:id="rId11" o:title="40us"/>
           </v:shape>
         </w:pict>
@@ -1375,13 +1298,7 @@
         <w:t xml:space="preserve">: </w:t>
       </w:r>
       <w:r>
-        <w:t>D</w:t>
-      </w:r>
-      <w:r>
-        <w:t xml:space="preserve">elay for the next </w:t>
-      </w:r>
-      <w:r>
-        <w:t>command</w:t>
+        <w:t>Delay for the next command</w:t>
       </w:r>
       <w:r>
         <w:t xml:space="preserve"> </w:t>
@@ -1397,7 +1314,7 @@
         </w:rPr>
         <w:lastRenderedPageBreak/>
         <w:pict>
-          <v:shape id="_x0000_i1026" type="#_x0000_t75" style="width:467.55pt;height:322.6pt">
+          <v:shape id="_x0000_i1027" type="#_x0000_t75" style="width:467.55pt;height:322.6pt">
             <v:imagedata r:id="rId12" o:title="40 - 240"/>
           </v:shape>
         </w:pict>
@@ -1427,19 +1344,7 @@
         <w:rPr>
           <w:sz w:val="24"/>
         </w:rPr>
-        <w:t>M</w:t>
-      </w:r>
-      <w:r>
-        <w:rPr>
-          <w:sz w:val="24"/>
-        </w:rPr>
-        <w:t>odulation</w:t>
-      </w:r>
-      <w:r>
-        <w:rPr>
-          <w:sz w:val="24"/>
-        </w:rPr>
-        <w:t xml:space="preserve"> of</w:t>
+        <w:t>Modulation of</w:t>
       </w:r>
       <w:r>
         <w:t xml:space="preserve"> </w:t>
@@ -2005,19 +1910,7 @@
           <w:color w:val="595959" w:themeColor="text1" w:themeTint="A6"/>
         </w:rPr>
         <w:tab/>
-        <w:t xml:space="preserve">//00000001--  -&gt; 0000000110 </w:t>
-      </w:r>
-      <w:r>
-        <w:rPr>
-          <w:color w:val="595959" w:themeColor="text1" w:themeTint="A6"/>
-        </w:rPr>
-        <w:t>=</w:t>
-      </w:r>
-      <w:r>
-        <w:rPr>
-          <w:color w:val="595959" w:themeColor="text1" w:themeTint="A6"/>
-        </w:rPr>
-        <w:t xml:space="preserve">  0x06 </w:t>
+        <w:t xml:space="preserve">//00000001--  -&gt; 0000000110 =  0x06 </w:t>
       </w:r>
     </w:p>
     <w:p>
@@ -2168,13 +2061,7 @@
           <w:color w:val="595959" w:themeColor="text1" w:themeTint="A6"/>
         </w:rPr>
         <w:tab/>
-        <w:t>1</w:t>
-      </w:r>
-      <w:r>
-        <w:rPr>
-          <w:color w:val="595959" w:themeColor="text1" w:themeTint="A6"/>
-        </w:rPr>
-        <w:t xml:space="preserve">During a DD RAM write operation, shift the entire display value in the direction </w:t>
+        <w:t xml:space="preserve">1During a DD RAM write operation, shift the entire display value in the direction </w:t>
       </w:r>
     </w:p>
     <w:p>
@@ -2226,11 +2113,6 @@
           <w:color w:val="595959" w:themeColor="text1" w:themeTint="A6"/>
         </w:rPr>
         <w:tab/>
-      </w:r>
-      <w:r>
-        <w:rPr>
-          <w:color w:val="595959" w:themeColor="text1" w:themeTint="A6"/>
-        </w:rPr>
         <w:t>onstant and the display moves.</w:t>
       </w:r>
     </w:p>
@@ -3834,14 +3716,6 @@
       <w:pPr>
         <w:pStyle w:val="NoSpacing"/>
         <w:rPr>
-          <w:color w:val="E36C0A" w:themeColor="accent6" w:themeShade="BF"/>
-        </w:rPr>
-      </w:pPr>
-    </w:p>
-    <w:p>
-      <w:pPr>
-        <w:pStyle w:val="NoSpacing"/>
-        <w:rPr>
           <w:color w:val="0000FF" w:themeColor="hyperlink"/>
           <w:u w:val="single"/>
         </w:rPr>
@@ -3849,19 +3723,30 @@
     </w:p>
     <w:p>
       <w:pPr>
-        <w:pStyle w:val="NoSpacing"/>
-        <w:rPr>
+        <w:pStyle w:val="Heading2"/>
+        <w:rPr>
+          <w:rFonts w:asciiTheme="minorHAnsi" w:eastAsiaTheme="minorHAnsi" w:hAnsiTheme="minorHAnsi" w:cstheme="minorBidi"/>
+          <w:b w:val="0"/>
+          <w:bCs w:val="0"/>
           <w:color w:val="0000FF" w:themeColor="hyperlink"/>
+          <w:sz w:val="20"/>
+          <w:szCs w:val="22"/>
           <w:u w:val="single"/>
         </w:rPr>
       </w:pPr>
-      <w:r>
-        <w:rPr>
-          <w:color w:val="0000FF" w:themeColor="hyperlink"/>
-          <w:u w:val="single"/>
-        </w:rPr>
-        <w:t>https://github.com/kmd178/Digital_Systems_lab4_LCD/tree/e1a48689bac4fbdf1d4c53d736dd0be120f199fe</w:t>
-      </w:r>
+      <w:hyperlink r:id="rId16" w:history="1">
+        <w:r>
+          <w:rPr>
+            <w:rStyle w:val="Hyperlink"/>
+            <w:rFonts w:asciiTheme="minorHAnsi" w:eastAsiaTheme="minorHAnsi" w:hAnsiTheme="minorHAnsi" w:cstheme="minorBidi"/>
+            <w:b w:val="0"/>
+            <w:bCs w:val="0"/>
+            <w:sz w:val="20"/>
+            <w:szCs w:val="22"/>
+          </w:rPr>
+          <w:t>https://github.com/kmd178/Digital_Systems_lab4_LCD/tree/96d0798722fa253aad8cf551160a57209614bffb</w:t>
+        </w:r>
+      </w:hyperlink>
     </w:p>
     <w:p>
       <w:pPr>
@@ -3885,7 +3770,7 @@
       <w:r>
         <w:pict>
           <v:shape id="_x0000_i1028" type="#_x0000_t75" style="width:467.55pt;height:249.65pt">
-            <v:imagedata r:id="rId16" o:title="initialization"/>
+            <v:imagedata r:id="rId17" o:title="initialization"/>
           </v:shape>
         </w:pict>
       </w:r>
@@ -3909,7 +3794,7 @@
         <w:lastRenderedPageBreak/>
         <w:pict>
           <v:shape id="_x0000_i1029" type="#_x0000_t75" style="width:479.7pt;height:101.9pt">
-            <v:imagedata r:id="rId17" o:title="instruction set"/>
+            <v:imagedata r:id="rId18" o:title="instruction set"/>
           </v:shape>
         </w:pict>
       </w:r>
@@ -3939,7 +3824,7 @@
       <w:r>
         <w:pict>
           <v:shape id="_x0000_i1030" type="#_x0000_t75" style="width:480.6pt;height:105.65pt">
-            <v:imagedata r:id="rId18" o:title="instruction set_1sec interval"/>
+            <v:imagedata r:id="rId19" o:title="instruction set_1sec interval"/>
           </v:shape>
         </w:pict>
       </w:r>
@@ -3949,10 +3834,7 @@
         <w:ind w:left="720"/>
       </w:pPr>
       <w:r>
-        <w:t>Instruction set</w:t>
-      </w:r>
-      <w:r>
-        <w:t xml:space="preserve"> </w:t>
+        <w:t xml:space="preserve">Instruction set </w:t>
       </w:r>
       <w:r>
         <w:t>for the</w:t>
@@ -4001,7 +3883,7 @@
                     <pic:cNvPicPr/>
                   </pic:nvPicPr>
                   <pic:blipFill>
-                    <a:blip r:embed="rId19"/>
+                    <a:blip r:embed="rId20"/>
                     <a:stretch>
                       <a:fillRect/>
                     </a:stretch>
@@ -4170,146 +4052,318 @@
         <w:t xml:space="preserve"> or 0xC0</w:t>
       </w:r>
       <w:r>
+        <w:t xml:space="preserve"> gave expected results.</w:t>
+      </w:r>
+    </w:p>
+    <w:p>
+      <w:pPr>
+        <w:spacing w:after="0" w:line="240" w:lineRule="auto"/>
+      </w:pPr>
+    </w:p>
+    <w:p>
+      <w:pPr>
+        <w:spacing w:after="0" w:line="240" w:lineRule="auto"/>
+      </w:pPr>
+      <w:r>
         <w:t xml:space="preserve"> </w:t>
       </w:r>
       <w:r>
-        <w:t>gave expected results</w:t>
-      </w:r>
-      <w:r>
-        <w:t>.</w:t>
+        <w:t xml:space="preserve">The </w:t>
+      </w:r>
+      <w:r>
+        <w:t xml:space="preserve"> </w:t>
+      </w:r>
+      <w:r>
+        <w:t>configuration is set to</w:t>
+      </w:r>
+      <w:r>
+        <w:t xml:space="preserve"> display the message “ABCDE “ rotationally refreshing in 1 second intervals.</w:t>
+      </w:r>
+      <w:r>
+        <w:t xml:space="preserve">  </w:t>
       </w:r>
     </w:p>
     <w:p>
       <w:pPr>
         <w:spacing w:after="0" w:line="240" w:lineRule="auto"/>
       </w:pPr>
-    </w:p>
+      <w:r>
+        <w:t>(T</w:t>
+      </w:r>
+      <w:r>
+        <w:t xml:space="preserve">he driver keeps writing data on the DDRAM until its address counter iterates </w:t>
+      </w:r>
+      <w:r>
+        <w:t>to</w:t>
+      </w:r>
+      <w:r>
+        <w:t xml:space="preserve"> the beginning where it displays the data written</w:t>
+      </w:r>
+      <w:r>
+        <w:t xml:space="preserve"> again</w:t>
+      </w:r>
+      <w:r>
+        <w:t xml:space="preserve"> while going through the 0x00 to 0x0F and 0x40 to 0x4F memory addresses. </w:t>
+      </w:r>
+      <w:r>
+        <w:t>)</w:t>
+      </w:r>
+    </w:p>
+    <w:p>
+      <w:pPr>
+        <w:pStyle w:val="Heading1"/>
+        <w:rPr>
+          <w:rFonts w:eastAsia="Times New Roman"/>
+          <w:sz w:val="40"/>
+        </w:rPr>
+      </w:pPr>
+      <w:r>
+        <w:rPr>
+          <w:sz w:val="32"/>
+        </w:rPr>
+        <w:t>Challenges &amp; Solutions</w:t>
+      </w:r>
+      <w:r>
+        <w:rPr>
+          <w:rFonts w:eastAsia="Times New Roman"/>
+          <w:sz w:val="40"/>
+        </w:rPr>
+        <w:t>:</w:t>
+      </w:r>
+    </w:p>
+    <w:p/>
     <w:p>
       <w:pPr>
         <w:spacing w:after="0" w:line="240" w:lineRule="auto"/>
-      </w:pPr>
-      <w:r>
-        <w:t xml:space="preserve"> </w:t>
-      </w:r>
-      <w:r>
-        <w:t xml:space="preserve">The </w:t>
-      </w:r>
-      <w:r>
-        <w:t xml:space="preserve"> </w:t>
-      </w:r>
-      <w:r>
-        <w:t>configuration is set to</w:t>
-      </w:r>
-      <w:r>
-        <w:t xml:space="preserve"> display the message “ABCDE “ rotationally refreshing in 1 second intervals.</w:t>
-      </w:r>
-      <w:r>
-        <w:t xml:space="preserve">  </w:t>
+        <w:rPr>
+          <w:sz w:val="24"/>
+        </w:rPr>
+      </w:pPr>
+      <w:r>
+        <w:rPr>
+          <w:sz w:val="24"/>
+        </w:rPr>
+        <w:t>DDRAM SET ADRESS 001 xxxxxxx {rs,rw,7,6,5,4,3,2,1,0}  was not performing as expected in the supplied SPARTAN3</w:t>
+      </w:r>
+      <w:r>
+        <w:rPr>
+          <w:sz w:val="24"/>
+        </w:rPr>
+        <w:t>E</w:t>
+      </w:r>
+      <w:r>
+        <w:rPr>
+          <w:sz w:val="24"/>
+        </w:rPr>
+        <w:t xml:space="preserve"> board </w:t>
+      </w:r>
+      <w:r>
+        <w:rPr>
+          <w:sz w:val="24"/>
+        </w:rPr>
+        <w:t>. Probable c</w:t>
+      </w:r>
+      <w:r>
+        <w:rPr>
+          <w:sz w:val="24"/>
+        </w:rPr>
+        <w:t xml:space="preserve">auses </w:t>
+      </w:r>
+      <w:r>
+        <w:rPr>
+          <w:sz w:val="24"/>
+        </w:rPr>
+        <w:t>can</w:t>
+      </w:r>
+      <w:r>
+        <w:rPr>
+          <w:sz w:val="24"/>
+        </w:rPr>
+        <w:t xml:space="preserve"> be </w:t>
+      </w:r>
+      <w:r>
+        <w:rPr>
+          <w:sz w:val="24"/>
+        </w:rPr>
+        <w:t xml:space="preserve">hardware </w:t>
+      </w:r>
+      <w:r>
+        <w:rPr>
+          <w:sz w:val="24"/>
+        </w:rPr>
+        <w:t xml:space="preserve">misimplementation or </w:t>
+      </w:r>
+      <w:r>
+        <w:rPr>
+          <w:sz w:val="24"/>
+        </w:rPr>
+        <w:t xml:space="preserve">mulfunction or </w:t>
+      </w:r>
+      <w:r>
+        <w:rPr>
+          <w:sz w:val="24"/>
+        </w:rPr>
+        <w:t>misinterpretation of the</w:t>
+      </w:r>
+      <w:r>
+        <w:rPr>
+          <w:sz w:val="24"/>
+        </w:rPr>
+        <w:t xml:space="preserve"> board’s documentation. </w:t>
       </w:r>
     </w:p>
     <w:p>
       <w:pPr>
         <w:spacing w:after="0" w:line="240" w:lineRule="auto"/>
-      </w:pPr>
-      <w:r>
-        <w:t>(T</w:t>
-      </w:r>
-      <w:r>
-        <w:t xml:space="preserve">he driver keeps writing data on the DDRAM until its address counter iterates </w:t>
-      </w:r>
-      <w:r>
-        <w:t>to</w:t>
-      </w:r>
-      <w:r>
-        <w:t xml:space="preserve"> the beginning where it displays the data written</w:t>
-      </w:r>
-      <w:r>
-        <w:t xml:space="preserve"> again</w:t>
-      </w:r>
-      <w:r>
-        <w:t xml:space="preserve"> while going through the 0x00 to 0x0F and 0x40 to 0x4F memory addresses. </w:t>
-      </w:r>
-      <w:r>
-        <w:t>)</w:t>
+        <w:rPr>
+          <w:sz w:val="24"/>
+        </w:rPr>
+      </w:pPr>
+    </w:p>
+    <w:p>
+      <w:pPr>
+        <w:spacing w:after="0" w:line="240" w:lineRule="auto"/>
+        <w:rPr>
+          <w:sz w:val="24"/>
+        </w:rPr>
+      </w:pPr>
+      <w:r>
+        <w:rPr>
+          <w:sz w:val="24"/>
+        </w:rPr>
+        <w:t>The problem above is clear using a different command set implementation</w:t>
+      </w:r>
+      <w:r>
+        <w:rPr>
+          <w:sz w:val="24"/>
+        </w:rPr>
+        <w:t xml:space="preserve"> where Command 0x8</w:t>
+      </w:r>
+      <w:r>
+        <w:rPr>
+          <w:sz w:val="24"/>
+        </w:rPr>
+        <w:t>1</w:t>
+      </w:r>
+      <w:r>
+        <w:rPr>
+          <w:sz w:val="24"/>
+        </w:rPr>
+        <w:t xml:space="preserve"> does not set the DDRAM address to </w:t>
+      </w:r>
+      <w:r>
+        <w:rPr>
+          <w:sz w:val="24"/>
+        </w:rPr>
+        <w:t>1</w:t>
       </w:r>
       <w:bookmarkStart w:id="0" w:name="_GoBack"/>
       <w:bookmarkEnd w:id="0"/>
-    </w:p>
-    <w:p>
-      <w:pPr>
-        <w:pStyle w:val="Heading1"/>
-        <w:rPr>
-          <w:rFonts w:eastAsia="Times New Roman"/>
-          <w:sz w:val="40"/>
-        </w:rPr>
-      </w:pPr>
-      <w:r>
-        <w:rPr>
-          <w:sz w:val="32"/>
-        </w:rPr>
-        <w:t>Challenges &amp; Solutions</w:t>
-      </w:r>
-      <w:r>
-        <w:rPr>
-          <w:rFonts w:eastAsia="Times New Roman"/>
-          <w:sz w:val="40"/>
-        </w:rPr>
-        <w:t>:</w:t>
-      </w:r>
-    </w:p>
-    <w:p/>
-    <w:p>
-      <w:r>
-        <w:t xml:space="preserve">DDRAM SET ADRESS 001 </w:t>
-      </w:r>
-      <w:r>
-        <w:t>xxxxxxx</w:t>
-      </w:r>
-      <w:r>
-        <w:t xml:space="preserve"> {rs,rw,7,6,5,4,3,2,1,0} </w:t>
-      </w:r>
-      <w:r>
-        <w:t xml:space="preserve"> was not performing as expected in the supplied SPARTAN3 board either because of hardware mulfunction&amp;</w:t>
-      </w:r>
-      <w:r>
+      <w:r>
+        <w:rPr>
+          <w:sz w:val="24"/>
+        </w:rPr>
+        <w:t xml:space="preserve"> as expected but causes erant behavior.</w:t>
+      </w:r>
+    </w:p>
+    <w:p>
+      <w:pPr>
+        <w:spacing w:after="0" w:line="240" w:lineRule="auto"/>
+        <w:rPr>
+          <w:sz w:val="24"/>
+        </w:rPr>
+      </w:pPr>
+      <w:r>
+        <w:rPr>
+          <w:sz w:val="24"/>
+        </w:rPr>
+        <w:t xml:space="preserve">Command set written reverse: </w:t>
+      </w:r>
+      <w:r>
+        <w:rPr>
+          <w:sz w:val="24"/>
+        </w:rPr>
+        <w:t xml:space="preserve">   00_</w:t>
+      </w:r>
+      <w:r>
+        <w:rPr>
+          <w:sz w:val="24"/>
+        </w:rPr>
+        <w:t>00_34_33_32_31_30_45_44_43_42_41_81_20_00_01_0C_06_28</w:t>
+      </w:r>
+    </w:p>
+    <w:p>
+      <w:pPr>
+        <w:rPr>
+          <w:sz w:val="20"/>
+        </w:rPr>
+      </w:pPr>
+      <w:hyperlink r:id="rId21" w:history="1">
+        <w:r>
+          <w:rPr>
+            <w:rStyle w:val="Hyperlink"/>
+            <w:sz w:val="20"/>
+          </w:rPr>
+          <w:t>https://github.com/kmd178/Digital_Systems_lab4_LCD/tree/fd10a6c63f158b86f32e481b33aea53895201bdf</w:t>
+        </w:r>
+      </w:hyperlink>
+    </w:p>
+    <w:p>
+      <w:pPr>
+        <w:spacing w:after="0" w:line="240" w:lineRule="auto"/>
+        <w:rPr>
+          <w:sz w:val="24"/>
+        </w:rPr>
+      </w:pPr>
+      <w:r>
+        <w:rPr>
+          <w:sz w:val="24"/>
+        </w:rPr>
+        <w:t>The third trial was succesful using the implementation below:</w:t>
+      </w:r>
+      <w:r>
+        <w:rPr>
+          <w:sz w:val="24"/>
+        </w:rPr>
         <w:t xml:space="preserve"> </w:t>
       </w:r>
-      <w:r>
-        <w:t>misimplementation</w:t>
-      </w:r>
-      <w:r>
-        <w:t xml:space="preserve"> or misinformation in the board’s documentation. The problem above is clear using a different command set implementation</w:t>
-      </w:r>
-      <w:r>
-        <w:t xml:space="preserve"> where </w:t>
-      </w:r>
-      <w:r>
-        <w:t>Command 0x80 does not set the DDRAM address to 0 as expected</w:t>
-      </w:r>
-      <w:r>
-        <w:t xml:space="preserve"> but causes erant behavior</w:t>
-      </w:r>
-      <w:r>
-        <w:t>.</w:t>
-      </w:r>
-    </w:p>
-    <w:p>
-      <w:r>
+    </w:p>
+    <w:p>
+      <w:pPr>
+        <w:spacing w:after="0" w:line="240" w:lineRule="auto"/>
+        <w:rPr>
+          <w:sz w:val="24"/>
+        </w:rPr>
+      </w:pPr>
+      <w:r>
+        <w:rPr>
+          <w:sz w:val="24"/>
+        </w:rPr>
         <w:t xml:space="preserve">Command set written reverse: </w:t>
       </w:r>
-    </w:p>
-    <w:p/>
-    <w:p>
-      <w:r>
-        <w:t>The third trial was succesful using the implementation below:</w:t>
-      </w:r>
-    </w:p>
-    <w:p>
-      <w:r>
-        <w:t xml:space="preserve">Command set written reverse: </w:t>
-      </w:r>
-    </w:p>
-    <w:p/>
+      <w:r>
+        <w:rPr>
+          <w:sz w:val="24"/>
+        </w:rPr>
+        <w:t>(continuing)_43_42_41_20_45_44_43_42_41_20_20_00_01_0C_06_28</w:t>
+      </w:r>
+    </w:p>
+    <w:p>
+      <w:pPr>
+        <w:rPr>
+          <w:sz w:val="20"/>
+        </w:rPr>
+      </w:pPr>
+      <w:hyperlink r:id="rId22" w:history="1">
+        <w:r>
+          <w:rPr>
+            <w:rStyle w:val="Hyperlink"/>
+            <w:sz w:val="20"/>
+          </w:rPr>
+          <w:t>https://github.com/kmd178/Digital_Systems_lab4_LCD/tree/b895f2dc0feb562ca4ec983b583abb145a07629f</w:t>
+        </w:r>
+      </w:hyperlink>
+    </w:p>
     <w:sectPr>
       <w:pgSz w:w="12240" w:h="15840"/>
       <w:pgMar w:top="1440" w:right="1440" w:bottom="1440" w:left="1440" w:header="720" w:footer="720" w:gutter="0"/>
@@ -6231,7 +6285,7 @@
 </file>
 
 <file path=customXml/itemProps1.xml><?xml version="1.0" encoding="utf-8"?>
-<ds:datastoreItem xmlns:ds="http://schemas.openxmlformats.org/officeDocument/2006/customXml" ds:itemID="{653E95D8-003C-443C-9C10-03AAD0CEAFBA}">
+<ds:datastoreItem xmlns:ds="http://schemas.openxmlformats.org/officeDocument/2006/customXml" ds:itemID="{87E33803-2B93-4861-B038-DBA0F1E0D32B}">
   <ds:schemaRefs>
     <ds:schemaRef ds:uri="http://schemas.openxmlformats.org/officeDocument/2006/bibliography"/>
   </ds:schemaRefs>

</xml_diff>